<commit_message>
fix $Para_Value commbine issue.
</commit_message>
<xml_diff>
--- a/resources/template/domGroup/PARAMETER.docx
+++ b/resources/template/domGroup/PARAMETER.docx
@@ -11,47 +11,45 @@
       <w:r>
         <w:t>This part is related to communication channel parameter part.</w:t>
       </w:r>
-      <w:bookmarkStart w:id="0" w:name="_GoBack"/>
-      <w:bookmarkEnd w:id="0"/>
     </w:p>
     <w:tbl>
       <w:tblPr>
         <w:tblStyle w:val="TableGrid"/>
-        <w:tblW w:w="0" w:type="auto"/>
+        <w:tblW w:w="9356" w:type="dxa"/>
         <w:tblLook w:val="04A0" w:firstRow="1" w:lastRow="0" w:firstColumn="1" w:lastColumn="0" w:noHBand="0" w:noVBand="1"/>
       </w:tblPr>
       <w:tblGrid>
         <w:gridCol w:w="2605"/>
-        <w:gridCol w:w="2340"/>
-        <w:gridCol w:w="4405"/>
+        <w:gridCol w:w="6745"/>
+        <w:gridCol w:w="6"/>
       </w:tblGrid>
       <w:tr>
-        <w:tc>
-          <w:tcPr>
-            <w:tcW w:w="9350" w:type="dxa"/>
+        <w:trPr>
+          <w:trHeight w:val="289"/>
+        </w:trPr>
+        <w:tc>
+          <w:tcPr>
+            <w:tcW w:w="9356" w:type="dxa"/>
             <w:gridSpan w:val="3"/>
             <w:shd w:val="clear" w:color="auto" w:fill="8496B0" w:themeFill="text2" w:themeFillTint="99"/>
           </w:tcPr>
           <w:p>
-            <w:pPr>
-              <w:rPr>
-                <w:b/>
-              </w:rPr>
-            </w:pPr>
-            <w:r>
-              <w:rPr>
-                <w:b/>
-              </w:rPr>
-              <w:t>Parameter</w:t>
+            <w:r>
+              <w:rPr>
+                <w:b/>
+              </w:rPr>
+              <w:t>Adapter Type</w:t>
             </w:r>
           </w:p>
         </w:tc>
       </w:tr>
       <w:tr>
+        <w:trPr>
+          <w:trHeight w:val="289"/>
+        </w:trPr>
         <w:tc>
           <w:tcPr>
             <w:tcW w:w="2605" w:type="dxa"/>
-            <w:vMerge w:val="restart"/>
             <w:shd w:val="clear" w:color="auto" w:fill="ACB9CA" w:themeFill="text2" w:themeFillTint="66"/>
           </w:tcPr>
           <w:p>
@@ -64,23 +62,34 @@
               <w:rPr>
                 <w:b/>
               </w:rPr>
-              <w:t>Adapter Type</w:t>
-            </w:r>
-          </w:p>
-        </w:tc>
-        <w:tc>
-          <w:tcPr>
-            <w:tcW w:w="6745" w:type="dxa"/>
+              <w:t>Name</w:t>
+            </w:r>
+          </w:p>
+        </w:tc>
+        <w:tc>
+          <w:tcPr>
+            <w:tcW w:w="6751" w:type="dxa"/>
             <w:gridSpan w:val="2"/>
           </w:tcPr>
-          <w:p/>
+          <w:p>
+            <w:r>
+              <w:t>$</w:t>
+            </w:r>
+            <w:proofErr w:type="spellStart"/>
+            <w:r>
+              <w:t>AdapterTypeName_Value</w:t>
+            </w:r>
+            <w:proofErr w:type="spellEnd"/>
+          </w:p>
         </w:tc>
       </w:tr>
       <w:tr>
+        <w:trPr>
+          <w:trHeight w:val="302"/>
+        </w:trPr>
         <w:tc>
           <w:tcPr>
             <w:tcW w:w="2605" w:type="dxa"/>
-            <w:vMerge/>
             <w:shd w:val="clear" w:color="auto" w:fill="ACB9CA" w:themeFill="text2" w:themeFillTint="66"/>
           </w:tcPr>
           <w:p>
@@ -89,30 +98,20 @@
                 <w:b/>
               </w:rPr>
             </w:pPr>
-          </w:p>
-        </w:tc>
-        <w:tc>
-          <w:tcPr>
-            <w:tcW w:w="2340" w:type="dxa"/>
-            <w:shd w:val="clear" w:color="auto" w:fill="ACB9CA" w:themeFill="text2" w:themeFillTint="66"/>
-          </w:tcPr>
-          <w:p>
-            <w:pPr>
-              <w:rPr>
-                <w:b/>
-              </w:rPr>
-            </w:pPr>
-            <w:r>
-              <w:rPr>
-                <w:b/>
-              </w:rPr>
-              <w:t>Name</w:t>
-            </w:r>
-          </w:p>
-        </w:tc>
-        <w:tc>
-          <w:tcPr>
-            <w:tcW w:w="4405" w:type="dxa"/>
+            <w:proofErr w:type="spellStart"/>
+            <w:r>
+              <w:rPr>
+                <w:b/>
+              </w:rPr>
+              <w:t>NameSpace</w:t>
+            </w:r>
+            <w:proofErr w:type="spellEnd"/>
+          </w:p>
+        </w:tc>
+        <w:tc>
+          <w:tcPr>
+            <w:tcW w:w="6751" w:type="dxa"/>
+            <w:gridSpan w:val="2"/>
           </w:tcPr>
           <w:p>
             <w:r>
@@ -120,30 +119,19 @@
             </w:r>
             <w:proofErr w:type="spellStart"/>
             <w:r>
-              <w:t>AdapterTypeName_Value</w:t>
+              <w:t>AdapterTypeNameSpace_Value</w:t>
             </w:r>
             <w:proofErr w:type="spellEnd"/>
           </w:p>
         </w:tc>
       </w:tr>
       <w:tr>
+        <w:trPr>
+          <w:trHeight w:val="289"/>
+        </w:trPr>
         <w:tc>
           <w:tcPr>
             <w:tcW w:w="2605" w:type="dxa"/>
-            <w:vMerge/>
-            <w:shd w:val="clear" w:color="auto" w:fill="ACB9CA" w:themeFill="text2" w:themeFillTint="66"/>
-          </w:tcPr>
-          <w:p>
-            <w:pPr>
-              <w:rPr>
-                <w:b/>
-              </w:rPr>
-            </w:pPr>
-          </w:p>
-        </w:tc>
-        <w:tc>
-          <w:tcPr>
-            <w:tcW w:w="2340" w:type="dxa"/>
             <w:shd w:val="clear" w:color="auto" w:fill="ACB9CA" w:themeFill="text2" w:themeFillTint="66"/>
           </w:tcPr>
           <w:p>
@@ -157,14 +145,15 @@
               <w:rPr>
                 <w:b/>
               </w:rPr>
-              <w:t>NameSpace</w:t>
+              <w:t>SoftwareComponent</w:t>
             </w:r>
             <w:proofErr w:type="spellEnd"/>
           </w:p>
         </w:tc>
         <w:tc>
           <w:tcPr>
-            <w:tcW w:w="4405" w:type="dxa"/>
+            <w:tcW w:w="6751" w:type="dxa"/>
+            <w:gridSpan w:val="2"/>
           </w:tcPr>
           <w:p>
             <w:r>
@@ -172,17 +161,20 @@
             </w:r>
             <w:proofErr w:type="spellStart"/>
             <w:r>
-              <w:t>AdapterTypeNameSpace_Value</w:t>
+              <w:t>AdapterTypeSWC_Value</w:t>
             </w:r>
             <w:proofErr w:type="spellEnd"/>
           </w:p>
         </w:tc>
       </w:tr>
       <w:tr>
+        <w:trPr>
+          <w:gridAfter w:val="1"/>
+          <w:wAfter w:w="6" w:type="dxa"/>
+        </w:trPr>
         <w:tc>
           <w:tcPr>
             <w:tcW w:w="2605" w:type="dxa"/>
-            <w:vMerge/>
             <w:shd w:val="clear" w:color="auto" w:fill="ACB9CA" w:themeFill="text2" w:themeFillTint="66"/>
           </w:tcPr>
           <w:p>
@@ -191,52 +183,35 @@
                 <w:b/>
               </w:rPr>
             </w:pPr>
-          </w:p>
-        </w:tc>
-        <w:tc>
-          <w:tcPr>
-            <w:tcW w:w="2340" w:type="dxa"/>
-            <w:shd w:val="clear" w:color="auto" w:fill="ACB9CA" w:themeFill="text2" w:themeFillTint="66"/>
-          </w:tcPr>
-          <w:p>
-            <w:pPr>
-              <w:rPr>
-                <w:b/>
-              </w:rPr>
-            </w:pPr>
+            <w:r>
+              <w:rPr>
+                <w:b/>
+              </w:rPr>
+              <w:t>Adapter Engine</w:t>
+            </w:r>
+          </w:p>
+        </w:tc>
+        <w:tc>
+          <w:tcPr>
+            <w:tcW w:w="6745" w:type="dxa"/>
+          </w:tcPr>
+          <w:p>
+            <w:r>
+              <w:t>$</w:t>
+            </w:r>
             <w:proofErr w:type="spellStart"/>
             <w:r>
-              <w:rPr>
-                <w:b/>
-              </w:rPr>
-              <w:t>SoftwareC</w:t>
-            </w:r>
-            <w:r>
-              <w:rPr>
-                <w:b/>
-              </w:rPr>
-              <w:t>omponent</w:t>
-            </w:r>
-            <w:proofErr w:type="spellEnd"/>
-          </w:p>
-        </w:tc>
-        <w:tc>
-          <w:tcPr>
-            <w:tcW w:w="4405" w:type="dxa"/>
-          </w:tcPr>
-          <w:p>
-            <w:r>
-              <w:t>$</w:t>
-            </w:r>
-            <w:proofErr w:type="spellStart"/>
-            <w:r>
-              <w:t>AdapterTypeSWC_Value</w:t>
+              <w:t>AdapterEngine_Value</w:t>
             </w:r>
             <w:proofErr w:type="spellEnd"/>
           </w:p>
         </w:tc>
       </w:tr>
       <w:tr>
+        <w:trPr>
+          <w:gridAfter w:val="1"/>
+          <w:wAfter w:w="6" w:type="dxa"/>
+        </w:trPr>
         <w:tc>
           <w:tcPr>
             <w:tcW w:w="2605" w:type="dxa"/>
@@ -252,14 +227,13 @@
               <w:rPr>
                 <w:b/>
               </w:rPr>
-              <w:t>Adapter Engine</w:t>
+              <w:t>Direction</w:t>
             </w:r>
           </w:p>
         </w:tc>
         <w:tc>
           <w:tcPr>
             <w:tcW w:w="6745" w:type="dxa"/>
-            <w:gridSpan w:val="2"/>
           </w:tcPr>
           <w:p>
             <w:r>
@@ -267,13 +241,17 @@
             </w:r>
             <w:proofErr w:type="spellStart"/>
             <w:r>
-              <w:t>AdapterEngine_Value</w:t>
+              <w:t>Direction_Value</w:t>
             </w:r>
             <w:proofErr w:type="spellEnd"/>
           </w:p>
         </w:tc>
       </w:tr>
       <w:tr>
+        <w:trPr>
+          <w:gridAfter w:val="1"/>
+          <w:wAfter w:w="6" w:type="dxa"/>
+        </w:trPr>
         <w:tc>
           <w:tcPr>
             <w:tcW w:w="2605" w:type="dxa"/>
@@ -289,14 +267,21 @@
               <w:rPr>
                 <w:b/>
               </w:rPr>
-              <w:t>Direction</w:t>
-            </w:r>
+              <w:t xml:space="preserve">Transport </w:t>
+            </w:r>
+            <w:proofErr w:type="spellStart"/>
+            <w:r>
+              <w:rPr>
+                <w:b/>
+              </w:rPr>
+              <w:t>Protocal</w:t>
+            </w:r>
+            <w:proofErr w:type="spellEnd"/>
           </w:p>
         </w:tc>
         <w:tc>
           <w:tcPr>
             <w:tcW w:w="6745" w:type="dxa"/>
-            <w:gridSpan w:val="2"/>
           </w:tcPr>
           <w:p>
             <w:r>
@@ -304,13 +289,17 @@
             </w:r>
             <w:proofErr w:type="spellStart"/>
             <w:r>
-              <w:t>Direction_Value</w:t>
+              <w:t>TransportProtocal_Value</w:t>
             </w:r>
             <w:proofErr w:type="spellEnd"/>
           </w:p>
         </w:tc>
       </w:tr>
       <w:tr>
+        <w:trPr>
+          <w:gridAfter w:val="1"/>
+          <w:wAfter w:w="6" w:type="dxa"/>
+        </w:trPr>
         <w:tc>
           <w:tcPr>
             <w:tcW w:w="2605" w:type="dxa"/>
@@ -326,7 +315,7 @@
               <w:rPr>
                 <w:b/>
               </w:rPr>
-              <w:t xml:space="preserve">Transport </w:t>
+              <w:t xml:space="preserve">Message </w:t>
             </w:r>
             <w:proofErr w:type="spellStart"/>
             <w:r>
@@ -341,7 +330,6 @@
         <w:tc>
           <w:tcPr>
             <w:tcW w:w="6745" w:type="dxa"/>
-            <w:gridSpan w:val="2"/>
           </w:tcPr>
           <w:p>
             <w:r>
@@ -349,13 +337,17 @@
             </w:r>
             <w:proofErr w:type="spellStart"/>
             <w:r>
-              <w:t>TransportProtocal_Value</w:t>
+              <w:t>MessageProtocal_Value</w:t>
             </w:r>
             <w:proofErr w:type="spellEnd"/>
           </w:p>
         </w:tc>
       </w:tr>
       <w:tr>
+        <w:trPr>
+          <w:gridAfter w:val="1"/>
+          <w:wAfter w:w="6" w:type="dxa"/>
+        </w:trPr>
         <w:tc>
           <w:tcPr>
             <w:tcW w:w="2605" w:type="dxa"/>
@@ -371,69 +363,20 @@
               <w:rPr>
                 <w:b/>
               </w:rPr>
-              <w:t xml:space="preserve">Message </w:t>
-            </w:r>
-            <w:proofErr w:type="spellStart"/>
-            <w:r>
-              <w:rPr>
-                <w:b/>
-              </w:rPr>
-              <w:t>Protocal</w:t>
-            </w:r>
-            <w:proofErr w:type="spellEnd"/>
+              <w:t>Adapter Specific</w:t>
+            </w:r>
           </w:p>
         </w:tc>
         <w:tc>
           <w:tcPr>
             <w:tcW w:w="6745" w:type="dxa"/>
-            <w:gridSpan w:val="2"/>
-          </w:tcPr>
-          <w:p>
-            <w:r>
-              <w:t>$</w:t>
-            </w:r>
-            <w:proofErr w:type="spellStart"/>
-            <w:r>
-              <w:t>MessageProtocal_Value</w:t>
-            </w:r>
-            <w:proofErr w:type="spellEnd"/>
-          </w:p>
-        </w:tc>
-      </w:tr>
-      <w:tr>
-        <w:tc>
-          <w:tcPr>
-            <w:tcW w:w="2605" w:type="dxa"/>
-            <w:shd w:val="clear" w:color="auto" w:fill="ACB9CA" w:themeFill="text2" w:themeFillTint="66"/>
-          </w:tcPr>
-          <w:p>
-            <w:pPr>
-              <w:rPr>
-                <w:b/>
-              </w:rPr>
-            </w:pPr>
-            <w:r>
-              <w:rPr>
-                <w:b/>
-              </w:rPr>
-              <w:t>Adapter Specific</w:t>
-            </w:r>
-          </w:p>
-        </w:tc>
-        <w:tc>
-          <w:tcPr>
-            <w:tcW w:w="6745" w:type="dxa"/>
-            <w:gridSpan w:val="2"/>
-          </w:tcPr>
-          <w:p>
-            <w:r>
-              <w:t>$</w:t>
-            </w:r>
-            <w:proofErr w:type="spellStart"/>
-            <w:r>
-              <w:t>AdapterSpecificContent_Value</w:t>
-            </w:r>
-            <w:proofErr w:type="spellEnd"/>
+          </w:tcPr>
+          <w:p>
+            <w:r>
+              <w:t>$AdapterSpecificContent_Value</w:t>
+            </w:r>
+            <w:bookmarkStart w:id="0" w:name="_GoBack"/>
+            <w:bookmarkEnd w:id="0"/>
           </w:p>
         </w:tc>
       </w:tr>

</xml_diff>

<commit_message>
latest version(receiver determination and outbound) require test
</commit_message>
<xml_diff>
--- a/resources/template/domGroup/PARAMETER.docx
+++ b/resources/template/domGroup/PARAMETER.docx
@@ -15,13 +15,13 @@
     <w:tbl>
       <w:tblPr>
         <w:tblStyle w:val="TableGrid"/>
-        <w:tblW w:w="9356" w:type="dxa"/>
+        <w:tblW w:w="10075" w:type="dxa"/>
         <w:tblLook w:val="04A0" w:firstRow="1" w:lastRow="0" w:firstColumn="1" w:lastColumn="0" w:noHBand="0" w:noVBand="1"/>
       </w:tblPr>
       <w:tblGrid>
-        <w:gridCol w:w="2605"/>
-        <w:gridCol w:w="6745"/>
-        <w:gridCol w:w="6"/>
+        <w:gridCol w:w="2596"/>
+        <w:gridCol w:w="3156"/>
+        <w:gridCol w:w="4323"/>
       </w:tblGrid>
       <w:tr>
         <w:trPr>
@@ -29,16 +29,28 @@
         </w:trPr>
         <w:tc>
           <w:tcPr>
-            <w:tcW w:w="9356" w:type="dxa"/>
+            <w:tcW w:w="10075" w:type="dxa"/>
             <w:gridSpan w:val="3"/>
             <w:shd w:val="clear" w:color="auto" w:fill="8496B0" w:themeFill="text2" w:themeFillTint="99"/>
           </w:tcPr>
           <w:p>
-            <w:r>
-              <w:rPr>
-                <w:b/>
-              </w:rPr>
-              <w:t>Adapter Type</w:t>
+            <w:pPr>
+              <w:rPr>
+                <w:b/>
+              </w:rPr>
+            </w:pPr>
+            <w:r>
+              <w:rPr>
+                <w:rFonts w:hint="eastAsia"/>
+                <w:b/>
+              </w:rPr>
+              <w:t>Para</w:t>
+            </w:r>
+            <w:r>
+              <w:rPr>
+                <w:b/>
+              </w:rPr>
+              <w:t>meter</w:t>
             </w:r>
           </w:p>
         </w:tc>
@@ -49,15 +61,63 @@
         </w:trPr>
         <w:tc>
           <w:tcPr>
-            <w:tcW w:w="2605" w:type="dxa"/>
+            <w:tcW w:w="2596" w:type="dxa"/>
+            <w:vMerge w:val="restart"/>
             <w:shd w:val="clear" w:color="auto" w:fill="ACB9CA" w:themeFill="text2" w:themeFillTint="66"/>
           </w:tcPr>
           <w:p>
+            <w:r>
+              <w:rPr>
+                <w:b/>
+              </w:rPr>
+              <w:t>Adapter Type</w:t>
+            </w:r>
+          </w:p>
+        </w:tc>
+        <w:tc>
+          <w:tcPr>
+            <w:tcW w:w="7479" w:type="dxa"/>
+            <w:gridSpan w:val="2"/>
+            <w:shd w:val="clear" w:color="auto" w:fill="auto"/>
+          </w:tcPr>
+          <w:p>
             <w:pPr>
               <w:rPr>
                 <w:b/>
               </w:rPr>
             </w:pPr>
+          </w:p>
+        </w:tc>
+      </w:tr>
+      <w:tr>
+        <w:trPr>
+          <w:trHeight w:val="289"/>
+        </w:trPr>
+        <w:tc>
+          <w:tcPr>
+            <w:tcW w:w="2596" w:type="dxa"/>
+            <w:vMerge/>
+            <w:shd w:val="clear" w:color="auto" w:fill="ACB9CA" w:themeFill="text2" w:themeFillTint="66"/>
+          </w:tcPr>
+          <w:p>
+            <w:pPr>
+              <w:rPr>
+                <w:b/>
+              </w:rPr>
+            </w:pPr>
+          </w:p>
+        </w:tc>
+        <w:tc>
+          <w:tcPr>
+            <w:tcW w:w="3156" w:type="dxa"/>
+            <w:shd w:val="clear" w:color="auto" w:fill="ACB9CA" w:themeFill="text2" w:themeFillTint="66"/>
+          </w:tcPr>
+          <w:p>
+            <w:pPr>
+              <w:rPr>
+                <w:b/>
+              </w:rPr>
+            </w:pPr>
             <w:r>
               <w:rPr>
                 <w:b/>
@@ -68,8 +128,7 @@
         </w:tc>
         <w:tc>
           <w:tcPr>
-            <w:tcW w:w="6751" w:type="dxa"/>
-            <w:gridSpan w:val="2"/>
+            <w:tcW w:w="4323" w:type="dxa"/>
           </w:tcPr>
           <w:p>
             <w:r>
@@ -89,7 +148,21 @@
         </w:trPr>
         <w:tc>
           <w:tcPr>
-            <w:tcW w:w="2605" w:type="dxa"/>
+            <w:tcW w:w="2596" w:type="dxa"/>
+            <w:vMerge/>
+            <w:shd w:val="clear" w:color="auto" w:fill="ACB9CA" w:themeFill="text2" w:themeFillTint="66"/>
+          </w:tcPr>
+          <w:p>
+            <w:pPr>
+              <w:rPr>
+                <w:b/>
+              </w:rPr>
+            </w:pPr>
+          </w:p>
+        </w:tc>
+        <w:tc>
+          <w:tcPr>
+            <w:tcW w:w="3156" w:type="dxa"/>
             <w:shd w:val="clear" w:color="auto" w:fill="ACB9CA" w:themeFill="text2" w:themeFillTint="66"/>
           </w:tcPr>
           <w:p>
@@ -110,8 +183,7 @@
         </w:tc>
         <w:tc>
           <w:tcPr>
-            <w:tcW w:w="6751" w:type="dxa"/>
-            <w:gridSpan w:val="2"/>
+            <w:tcW w:w="4323" w:type="dxa"/>
           </w:tcPr>
           <w:p>
             <w:r>
@@ -131,7 +203,21 @@
         </w:trPr>
         <w:tc>
           <w:tcPr>
-            <w:tcW w:w="2605" w:type="dxa"/>
+            <w:tcW w:w="2596" w:type="dxa"/>
+            <w:vMerge/>
+            <w:shd w:val="clear" w:color="auto" w:fill="ACB9CA" w:themeFill="text2" w:themeFillTint="66"/>
+          </w:tcPr>
+          <w:p>
+            <w:pPr>
+              <w:rPr>
+                <w:b/>
+              </w:rPr>
+            </w:pPr>
+          </w:p>
+        </w:tc>
+        <w:tc>
+          <w:tcPr>
+            <w:tcW w:w="3156" w:type="dxa"/>
             <w:shd w:val="clear" w:color="auto" w:fill="ACB9CA" w:themeFill="text2" w:themeFillTint="66"/>
           </w:tcPr>
           <w:p>
@@ -152,8 +238,7 @@
         </w:tc>
         <w:tc>
           <w:tcPr>
-            <w:tcW w:w="6751" w:type="dxa"/>
-            <w:gridSpan w:val="2"/>
+            <w:tcW w:w="4323" w:type="dxa"/>
           </w:tcPr>
           <w:p>
             <w:r>
@@ -168,13 +253,9 @@
         </w:tc>
       </w:tr>
       <w:tr>
-        <w:trPr>
-          <w:gridAfter w:val="1"/>
-          <w:wAfter w:w="6" w:type="dxa"/>
-        </w:trPr>
-        <w:tc>
-          <w:tcPr>
-            <w:tcW w:w="2605" w:type="dxa"/>
+        <w:tc>
+          <w:tcPr>
+            <w:tcW w:w="2596" w:type="dxa"/>
             <w:shd w:val="clear" w:color="auto" w:fill="ACB9CA" w:themeFill="text2" w:themeFillTint="66"/>
           </w:tcPr>
           <w:p>
@@ -193,7 +274,8 @@
         </w:tc>
         <w:tc>
           <w:tcPr>
-            <w:tcW w:w="6745" w:type="dxa"/>
+            <w:tcW w:w="7479" w:type="dxa"/>
+            <w:gridSpan w:val="2"/>
           </w:tcPr>
           <w:p>
             <w:r>
@@ -208,13 +290,9 @@
         </w:tc>
       </w:tr>
       <w:tr>
-        <w:trPr>
-          <w:gridAfter w:val="1"/>
-          <w:wAfter w:w="6" w:type="dxa"/>
-        </w:trPr>
-        <w:tc>
-          <w:tcPr>
-            <w:tcW w:w="2605" w:type="dxa"/>
+        <w:tc>
+          <w:tcPr>
+            <w:tcW w:w="2596" w:type="dxa"/>
             <w:shd w:val="clear" w:color="auto" w:fill="ACB9CA" w:themeFill="text2" w:themeFillTint="66"/>
           </w:tcPr>
           <w:p>
@@ -233,7 +311,8 @@
         </w:tc>
         <w:tc>
           <w:tcPr>
-            <w:tcW w:w="6745" w:type="dxa"/>
+            <w:tcW w:w="7479" w:type="dxa"/>
+            <w:gridSpan w:val="2"/>
           </w:tcPr>
           <w:p>
             <w:r>
@@ -248,13 +327,9 @@
         </w:tc>
       </w:tr>
       <w:tr>
-        <w:trPr>
-          <w:gridAfter w:val="1"/>
-          <w:wAfter w:w="6" w:type="dxa"/>
-        </w:trPr>
-        <w:tc>
-          <w:tcPr>
-            <w:tcW w:w="2605" w:type="dxa"/>
+        <w:tc>
+          <w:tcPr>
+            <w:tcW w:w="2596" w:type="dxa"/>
             <w:shd w:val="clear" w:color="auto" w:fill="ACB9CA" w:themeFill="text2" w:themeFillTint="66"/>
           </w:tcPr>
           <w:p>
@@ -281,7 +356,8 @@
         </w:tc>
         <w:tc>
           <w:tcPr>
-            <w:tcW w:w="6745" w:type="dxa"/>
+            <w:tcW w:w="7479" w:type="dxa"/>
+            <w:gridSpan w:val="2"/>
           </w:tcPr>
           <w:p>
             <w:r>
@@ -296,13 +372,9 @@
         </w:tc>
       </w:tr>
       <w:tr>
-        <w:trPr>
-          <w:gridAfter w:val="1"/>
-          <w:wAfter w:w="6" w:type="dxa"/>
-        </w:trPr>
-        <w:tc>
-          <w:tcPr>
-            <w:tcW w:w="2605" w:type="dxa"/>
+        <w:tc>
+          <w:tcPr>
+            <w:tcW w:w="2596" w:type="dxa"/>
             <w:shd w:val="clear" w:color="auto" w:fill="ACB9CA" w:themeFill="text2" w:themeFillTint="66"/>
           </w:tcPr>
           <w:p>
@@ -329,7 +401,8 @@
         </w:tc>
         <w:tc>
           <w:tcPr>
-            <w:tcW w:w="6745" w:type="dxa"/>
+            <w:tcW w:w="7479" w:type="dxa"/>
+            <w:gridSpan w:val="2"/>
           </w:tcPr>
           <w:p>
             <w:r>
@@ -344,13 +417,9 @@
         </w:tc>
       </w:tr>
       <w:tr>
-        <w:trPr>
-          <w:gridAfter w:val="1"/>
-          <w:wAfter w:w="6" w:type="dxa"/>
-        </w:trPr>
-        <w:tc>
-          <w:tcPr>
-            <w:tcW w:w="2605" w:type="dxa"/>
+        <w:tc>
+          <w:tcPr>
+            <w:tcW w:w="2596" w:type="dxa"/>
             <w:shd w:val="clear" w:color="auto" w:fill="ACB9CA" w:themeFill="text2" w:themeFillTint="66"/>
           </w:tcPr>
           <w:p>
@@ -369,19 +438,26 @@
         </w:tc>
         <w:tc>
           <w:tcPr>
-            <w:tcW w:w="6745" w:type="dxa"/>
-          </w:tcPr>
-          <w:p>
-            <w:r>
-              <w:t>$AdapterSpecificContent_Value</w:t>
-            </w:r>
-            <w:bookmarkStart w:id="0" w:name="_GoBack"/>
-            <w:bookmarkEnd w:id="0"/>
+            <w:tcW w:w="7479" w:type="dxa"/>
+            <w:gridSpan w:val="2"/>
+          </w:tcPr>
+          <w:p>
+            <w:r>
+              <w:t>$</w:t>
+            </w:r>
+            <w:proofErr w:type="spellStart"/>
+            <w:r>
+              <w:t>AdapterSpecificContent_Value</w:t>
+            </w:r>
+            <w:proofErr w:type="spellEnd"/>
           </w:p>
         </w:tc>
       </w:tr>
     </w:tbl>
-    <w:p/>
+    <w:p>
+      <w:bookmarkStart w:id="0" w:name="_GoBack"/>
+      <w:bookmarkEnd w:id="0"/>
+    </w:p>
     <w:sectPr>
       <w:pgSz w:w="12240" w:h="15840"/>
       <w:pgMar w:top="1440" w:right="1440" w:bottom="1440" w:left="1440" w:header="720" w:footer="720" w:gutter="0"/>
@@ -835,6 +911,36 @@
       </w:tblBorders>
     </w:tblPr>
   </w:style>
+  <w:style w:type="paragraph" w:styleId="BalloonText">
+    <w:name w:val="Balloon Text"/>
+    <w:basedOn w:val="Normal"/>
+    <w:link w:val="BalloonTextChar"/>
+    <w:uiPriority w:val="99"/>
+    <w:semiHidden/>
+    <w:unhideWhenUsed/>
+    <w:rsid w:val="00757A5D"/>
+    <w:pPr>
+      <w:spacing w:after="0" w:line="240" w:lineRule="auto"/>
+    </w:pPr>
+    <w:rPr>
+      <w:rFonts w:ascii="Segoe UI" w:hAnsi="Segoe UI" w:cs="Segoe UI"/>
+      <w:sz w:val="18"/>
+      <w:szCs w:val="18"/>
+    </w:rPr>
+  </w:style>
+  <w:style w:type="character" w:customStyle="1" w:styleId="BalloonTextChar">
+    <w:name w:val="Balloon Text Char"/>
+    <w:basedOn w:val="DefaultParagraphFont"/>
+    <w:link w:val="BalloonText"/>
+    <w:uiPriority w:val="99"/>
+    <w:semiHidden/>
+    <w:rsid w:val="00757A5D"/>
+    <w:rPr>
+      <w:rFonts w:ascii="Segoe UI" w:hAnsi="Segoe UI" w:cs="Segoe UI"/>
+      <w:sz w:val="18"/>
+      <w:szCs w:val="18"/>
+    </w:rPr>
+  </w:style>
 </w:styles>
 </file>
 

</xml_diff>